<commit_message>
BACKKKK IN BLACCCCCCCCK TAN Ta NA NAN TA NA NAm
</commit_message>
<xml_diff>
--- a/Game theory for dummies.docx
+++ b/Game theory for dummies.docx
@@ -8,12 +8,42 @@
           <w:lang w:val="en-US"/>
         </w:rPr>
       </w:pPr>
+      <w:sdt>
+        <w:sdtPr>
+          <w:rPr>
+            <w:rFonts w:ascii="Cambria Math" w:hAnsi="Cambria Math"/>
+            <w:i/>
+            <w:lang w:val="en-US"/>
+          </w:rPr>
+          <w:id w:val="779306971"/>
+          <w:placeholder>
+            <w:docPart w:val="DefaultPlaceholder_1075446218"/>
+          </w:placeholder>
+          <w:temporary/>
+          <w:showingPlcHdr/>
+          <w:equation/>
+        </w:sdtPr>
+        <w:sdtContent>
+          <m:oMath>
+            <m:r>
+              <w:rPr>
+                <w:rStyle w:val="PlaceholderText"/>
+                <w:rFonts w:ascii="Cambria Math" w:hAnsi="Cambria Math"/>
+                <w:lang w:val="en-US"/>
+              </w:rPr>
+              <m:t>Type equation here.</m:t>
+            </m:r>
+          </m:oMath>
+        </w:sdtContent>
+      </w:sdt>
       <w:r>
         <w:rPr>
           <w:lang w:val="en-US"/>
         </w:rPr>
         <w:t>Game theory for dummies</w:t>
       </w:r>
+      <w:bookmarkStart w:id="0" w:name="_GoBack"/>
+      <w:bookmarkEnd w:id="0"/>
     </w:p>
     <w:p>
       <w:pPr>
@@ -34,7 +64,6 @@
           <w:lang w:val="en-US"/>
         </w:rPr>
       </w:pPr>
-      <w:bookmarkStart w:id="0" w:name="_GoBack"/>
       <w:r>
         <w:rPr>
           <w:lang w:val="en-US"/>
@@ -42,7 +71,6 @@
         <w:t>A zero sum game is a mathematical representation of a system where the gains are completely evened out by the losses; this means that the sum of the utilities of all players will always be zero.</w:t>
       </w:r>
     </w:p>
-    <w:bookmarkEnd w:id="0"/>
     <w:p>
       <w:pPr>
         <w:rPr>
@@ -89,14 +117,12 @@
         </w:rPr>
         <w:t xml:space="preserve">Since the </w:t>
       </w:r>
-      <w:proofErr w:type="spellStart"/>
-      <w:r>
-        <w:rPr>
-          <w:lang w:val="en-US"/>
-        </w:rPr>
-        <w:t>resutl</w:t>
-      </w:r>
-      <w:proofErr w:type="spellEnd"/>
+      <w:r>
+        <w:rPr>
+          <w:lang w:val="en-US"/>
+        </w:rPr>
+        <w:t>result</w:t>
+      </w:r>
       <w:r>
         <w:rPr>
           <w:lang w:val="en-US"/>
@@ -134,6 +160,435 @@
           <w:lang w:val="en-US"/>
         </w:rPr>
         <w:t xml:space="preserve"> mainly in its counter-intuitive nature. Although the Monty Hall problem can be modeled as a Bayesian probability problem, human beings have difficulty in grasping the probabilities involved.</w:t>
+      </w:r>
+    </w:p>
+    <w:p>
+      <w:pPr>
+        <w:rPr>
+          <w:lang w:val="en-US"/>
+        </w:rPr>
+      </w:pPr>
+    </w:p>
+    <w:p>
+      <w:pPr>
+        <w:rPr>
+          <w:lang w:val="en-US"/>
+        </w:rPr>
+      </w:pPr>
+      <w:r>
+        <w:rPr>
+          <w:lang w:val="en-US"/>
+        </w:rPr>
+        <w:t>There are two standard representations of games:</w:t>
+      </w:r>
+    </w:p>
+    <w:p>
+      <w:pPr>
+        <w:rPr>
+          <w:lang w:val="en-US"/>
+        </w:rPr>
+      </w:pPr>
+      <w:r>
+        <w:rPr>
+          <w:lang w:val="en-US"/>
+        </w:rPr>
+        <w:t xml:space="preserve">Normal Form – lists what payoffs the players get as a function of their actions as if they all make their moves </w:t>
+      </w:r>
+      <w:r>
+        <w:rPr>
+          <w:lang w:val="en-US"/>
+        </w:rPr>
+        <w:t>simultaneously</w:t>
+      </w:r>
+      <w:r>
+        <w:rPr>
+          <w:lang w:val="en-US"/>
+        </w:rPr>
+        <w:t xml:space="preserve">. </w:t>
+      </w:r>
+    </w:p>
+    <w:p>
+      <w:pPr>
+        <w:rPr>
+          <w:lang w:val="en-US"/>
+        </w:rPr>
+      </w:pPr>
+      <w:r>
+        <w:rPr>
+          <w:lang w:val="en-US"/>
+        </w:rPr>
+        <w:t>Extensive Form – extensive form games can be represented by a tree and represent timed actions.</w:t>
+      </w:r>
+    </w:p>
+    <w:p>
+      <w:pPr>
+        <w:rPr>
+          <w:lang w:val="en-US"/>
+        </w:rPr>
+      </w:pPr>
+      <w:r>
+        <w:rPr>
+          <w:rFonts w:ascii="Arial" w:hAnsi="Arial" w:cs="Arial"/>
+          <w:b/>
+          <w:bCs/>
+          <w:color w:val="000000"/>
+          <w:sz w:val="20"/>
+          <w:szCs w:val="20"/>
+          <w:shd w:val="clear" w:color="auto" w:fill="FFFFFF"/>
+          <w:lang w:val="en-US"/>
+        </w:rPr>
+        <w:t>Game theory</w:t>
+      </w:r>
+      <w:r>
+        <w:rPr>
+          <w:rStyle w:val="apple-converted-space"/>
+          <w:rFonts w:ascii="Arial" w:hAnsi="Arial" w:cs="Arial"/>
+          <w:color w:val="000000"/>
+          <w:sz w:val="20"/>
+          <w:szCs w:val="20"/>
+          <w:shd w:val="clear" w:color="auto" w:fill="FFFFFF"/>
+          <w:lang w:val="en-US"/>
+        </w:rPr>
+        <w:t> </w:t>
+      </w:r>
+      <w:r>
+        <w:rPr>
+          <w:rFonts w:ascii="Arial" w:hAnsi="Arial" w:cs="Arial"/>
+          <w:color w:val="000000"/>
+          <w:sz w:val="20"/>
+          <w:szCs w:val="20"/>
+          <w:shd w:val="clear" w:color="auto" w:fill="FFFFFF"/>
+          <w:lang w:val="en-US"/>
+        </w:rPr>
+        <w:t>is a study of strategic</w:t>
+      </w:r>
+      <w:r>
+        <w:rPr>
+          <w:rStyle w:val="apple-converted-space"/>
+          <w:rFonts w:ascii="Arial" w:hAnsi="Arial" w:cs="Arial"/>
+          <w:color w:val="000000"/>
+          <w:sz w:val="20"/>
+          <w:szCs w:val="20"/>
+          <w:shd w:val="clear" w:color="auto" w:fill="FFFFFF"/>
+          <w:lang w:val="en-US"/>
+        </w:rPr>
+        <w:t> </w:t>
+      </w:r>
+      <w:hyperlink r:id="rId5" w:tooltip="Decision making" w:history="1">
+        <w:r>
+          <w:rPr>
+            <w:rStyle w:val="Hyperlink"/>
+            <w:rFonts w:ascii="Arial" w:hAnsi="Arial" w:cs="Arial"/>
+            <w:color w:val="0B0080"/>
+            <w:sz w:val="20"/>
+            <w:szCs w:val="20"/>
+            <w:u w:val="none"/>
+            <w:shd w:val="clear" w:color="auto" w:fill="FFFFFF"/>
+            <w:lang w:val="en-US"/>
+          </w:rPr>
+          <w:t>decision making</w:t>
+        </w:r>
+      </w:hyperlink>
+      <w:r>
+        <w:rPr>
+          <w:rFonts w:ascii="Arial" w:hAnsi="Arial" w:cs="Arial"/>
+          <w:color w:val="000000"/>
+          <w:sz w:val="20"/>
+          <w:szCs w:val="20"/>
+          <w:shd w:val="clear" w:color="auto" w:fill="FFFFFF"/>
+          <w:lang w:val="en-US"/>
+        </w:rPr>
+        <w:t>. More formally, it is "the study of</w:t>
+      </w:r>
+      <w:r>
+        <w:rPr>
+          <w:rStyle w:val="apple-converted-space"/>
+          <w:rFonts w:ascii="Arial" w:hAnsi="Arial" w:cs="Arial"/>
+          <w:color w:val="000000"/>
+          <w:sz w:val="20"/>
+          <w:szCs w:val="20"/>
+          <w:shd w:val="clear" w:color="auto" w:fill="FFFFFF"/>
+          <w:lang w:val="en-US"/>
+        </w:rPr>
+        <w:t> </w:t>
+      </w:r>
+      <w:hyperlink r:id="rId6" w:tooltip="Mathematical model" w:history="1">
+        <w:r>
+          <w:rPr>
+            <w:rStyle w:val="Hyperlink"/>
+            <w:rFonts w:ascii="Arial" w:hAnsi="Arial" w:cs="Arial"/>
+            <w:color w:val="0B0080"/>
+            <w:sz w:val="20"/>
+            <w:szCs w:val="20"/>
+            <w:u w:val="none"/>
+            <w:shd w:val="clear" w:color="auto" w:fill="FFFFFF"/>
+            <w:lang w:val="en-US"/>
+          </w:rPr>
+          <w:t>mathematical models</w:t>
+        </w:r>
+      </w:hyperlink>
+      <w:r>
+        <w:rPr>
+          <w:rStyle w:val="apple-converted-space"/>
+          <w:rFonts w:ascii="Arial" w:hAnsi="Arial" w:cs="Arial"/>
+          <w:color w:val="000000"/>
+          <w:sz w:val="20"/>
+          <w:szCs w:val="20"/>
+          <w:shd w:val="clear" w:color="auto" w:fill="FFFFFF"/>
+          <w:lang w:val="en-US"/>
+        </w:rPr>
+        <w:t> </w:t>
+      </w:r>
+      <w:r>
+        <w:rPr>
+          <w:rFonts w:ascii="Arial" w:hAnsi="Arial" w:cs="Arial"/>
+          <w:color w:val="000000"/>
+          <w:sz w:val="20"/>
+          <w:szCs w:val="20"/>
+          <w:shd w:val="clear" w:color="auto" w:fill="FFFFFF"/>
+          <w:lang w:val="en-US"/>
+        </w:rPr>
+        <w:t>of conflict and cooperation between intelligent rational decision-makers".</w:t>
+      </w:r>
+      <w:hyperlink r:id="rId7" w:anchor="cite_note-1" w:history="1">
+        <w:r>
+          <w:rPr>
+            <w:rStyle w:val="Hyperlink"/>
+            <w:rFonts w:ascii="Arial" w:hAnsi="Arial" w:cs="Arial"/>
+            <w:color w:val="0B0080"/>
+            <w:u w:val="none"/>
+            <w:shd w:val="clear" w:color="auto" w:fill="FFFFFF"/>
+            <w:vertAlign w:val="superscript"/>
+            <w:lang w:val="en-US"/>
+          </w:rPr>
+          <w:t>[1]</w:t>
+        </w:r>
+      </w:hyperlink>
+      <w:r>
+        <w:rPr>
+          <w:rStyle w:val="apple-converted-space"/>
+          <w:rFonts w:ascii="Arial" w:hAnsi="Arial" w:cs="Arial"/>
+          <w:color w:val="000000"/>
+          <w:sz w:val="20"/>
+          <w:szCs w:val="20"/>
+          <w:shd w:val="clear" w:color="auto" w:fill="FFFFFF"/>
+          <w:lang w:val="en-US"/>
+        </w:rPr>
+        <w:t> </w:t>
+      </w:r>
+      <w:r>
+        <w:rPr>
+          <w:rFonts w:ascii="Arial" w:hAnsi="Arial" w:cs="Arial"/>
+          <w:color w:val="000000"/>
+          <w:sz w:val="20"/>
+          <w:szCs w:val="20"/>
+          <w:shd w:val="clear" w:color="auto" w:fill="FFFFFF"/>
+          <w:lang w:val="en-US"/>
+        </w:rPr>
+        <w:t>An alternative term suggested "as a more descriptive name for the discipline" is</w:t>
+      </w:r>
+      <w:r>
+        <w:rPr>
+          <w:rStyle w:val="apple-converted-space"/>
+          <w:rFonts w:ascii="Arial" w:hAnsi="Arial" w:cs="Arial"/>
+          <w:color w:val="000000"/>
+          <w:sz w:val="20"/>
+          <w:szCs w:val="20"/>
+          <w:shd w:val="clear" w:color="auto" w:fill="FFFFFF"/>
+          <w:lang w:val="en-US"/>
+        </w:rPr>
+        <w:t> </w:t>
+      </w:r>
+      <w:r>
+        <w:rPr>
+          <w:rFonts w:ascii="Arial" w:hAnsi="Arial" w:cs="Arial"/>
+          <w:i/>
+          <w:iCs/>
+          <w:color w:val="000000"/>
+          <w:sz w:val="20"/>
+          <w:szCs w:val="20"/>
+          <w:shd w:val="clear" w:color="auto" w:fill="FFFFFF"/>
+          <w:lang w:val="en-US"/>
+        </w:rPr>
+        <w:t>interactive</w:t>
+      </w:r>
+      <w:r>
+        <w:rPr>
+          <w:rStyle w:val="apple-converted-space"/>
+          <w:rFonts w:ascii="Arial" w:hAnsi="Arial" w:cs="Arial"/>
+          <w:i/>
+          <w:iCs/>
+          <w:color w:val="000000"/>
+          <w:sz w:val="20"/>
+          <w:szCs w:val="20"/>
+          <w:shd w:val="clear" w:color="auto" w:fill="FFFFFF"/>
+          <w:lang w:val="en-US"/>
+        </w:rPr>
+        <w:t> </w:t>
+      </w:r>
+      <w:hyperlink r:id="rId8" w:tooltip="Decision theory" w:history="1">
+        <w:r>
+          <w:rPr>
+            <w:rStyle w:val="Hyperlink"/>
+            <w:rFonts w:ascii="Arial" w:hAnsi="Arial" w:cs="Arial"/>
+            <w:i/>
+            <w:iCs/>
+            <w:color w:val="0B0080"/>
+            <w:sz w:val="20"/>
+            <w:szCs w:val="20"/>
+            <w:u w:val="none"/>
+            <w:shd w:val="clear" w:color="auto" w:fill="FFFFFF"/>
+            <w:lang w:val="en-US"/>
+          </w:rPr>
+          <w:t>decision theory</w:t>
+        </w:r>
+      </w:hyperlink>
+      <w:r>
+        <w:rPr>
+          <w:rFonts w:ascii="Arial" w:hAnsi="Arial" w:cs="Arial"/>
+          <w:color w:val="000000"/>
+          <w:sz w:val="20"/>
+          <w:szCs w:val="20"/>
+          <w:shd w:val="clear" w:color="auto" w:fill="FFFFFF"/>
+          <w:lang w:val="en-US"/>
+        </w:rPr>
+        <w:t>.</w:t>
+      </w:r>
+      <w:hyperlink r:id="rId9" w:anchor="cite_note-2" w:history="1">
+        <w:r>
+          <w:rPr>
+            <w:rStyle w:val="Hyperlink"/>
+            <w:rFonts w:ascii="Arial" w:hAnsi="Arial" w:cs="Arial"/>
+            <w:color w:val="0B0080"/>
+            <w:u w:val="none"/>
+            <w:shd w:val="clear" w:color="auto" w:fill="FFFFFF"/>
+            <w:vertAlign w:val="superscript"/>
+            <w:lang w:val="en-US"/>
+          </w:rPr>
+          <w:t>[2]</w:t>
+        </w:r>
+      </w:hyperlink>
+      <w:r>
+        <w:rPr>
+          <w:rStyle w:val="apple-converted-space"/>
+          <w:rFonts w:ascii="Arial" w:hAnsi="Arial" w:cs="Arial"/>
+          <w:color w:val="000000"/>
+          <w:sz w:val="20"/>
+          <w:szCs w:val="20"/>
+          <w:shd w:val="clear" w:color="auto" w:fill="FFFFFF"/>
+          <w:lang w:val="en-US"/>
+        </w:rPr>
+        <w:t> </w:t>
+      </w:r>
+      <w:r>
+        <w:rPr>
+          <w:rFonts w:ascii="Arial" w:hAnsi="Arial" w:cs="Arial"/>
+          <w:color w:val="000000"/>
+          <w:sz w:val="20"/>
+          <w:szCs w:val="20"/>
+          <w:shd w:val="clear" w:color="auto" w:fill="FFFFFF"/>
+          <w:lang w:val="en-US"/>
+        </w:rPr>
+        <w:t>Game theory is mainly used in economics, political science, and psychology, as well as logic and biology. The subject first addressed</w:t>
+      </w:r>
+      <w:r>
+        <w:rPr>
+          <w:rStyle w:val="apple-converted-space"/>
+          <w:rFonts w:ascii="Arial" w:hAnsi="Arial" w:cs="Arial"/>
+          <w:color w:val="000000"/>
+          <w:sz w:val="20"/>
+          <w:szCs w:val="20"/>
+          <w:shd w:val="clear" w:color="auto" w:fill="FFFFFF"/>
+          <w:lang w:val="en-US"/>
+        </w:rPr>
+        <w:t> </w:t>
+      </w:r>
+      <w:hyperlink r:id="rId10" w:tooltip="Zero-sum game" w:history="1">
+        <w:r>
+          <w:rPr>
+            <w:rStyle w:val="Hyperlink"/>
+            <w:rFonts w:ascii="Arial" w:hAnsi="Arial" w:cs="Arial"/>
+            <w:color w:val="0B0080"/>
+            <w:sz w:val="20"/>
+            <w:szCs w:val="20"/>
+            <w:u w:val="none"/>
+            <w:shd w:val="clear" w:color="auto" w:fill="FFFFFF"/>
+            <w:lang w:val="en-US"/>
+          </w:rPr>
+          <w:t>zero-sum games</w:t>
+        </w:r>
+      </w:hyperlink>
+      <w:r>
+        <w:rPr>
+          <w:rFonts w:ascii="Arial" w:hAnsi="Arial" w:cs="Arial"/>
+          <w:color w:val="000000"/>
+          <w:sz w:val="20"/>
+          <w:szCs w:val="20"/>
+          <w:shd w:val="clear" w:color="auto" w:fill="FFFFFF"/>
+          <w:lang w:val="en-US"/>
+        </w:rPr>
+        <w:t>, such that one person's gains exactly equal net losses of the other participant(s). Today, however, game theory applies to a wide range of behavioral relations, and has developed into an</w:t>
+      </w:r>
+      <w:r>
+        <w:rPr>
+          <w:rStyle w:val="apple-converted-space"/>
+          <w:rFonts w:ascii="Arial" w:hAnsi="Arial" w:cs="Arial"/>
+          <w:color w:val="000000"/>
+          <w:sz w:val="20"/>
+          <w:szCs w:val="20"/>
+          <w:shd w:val="clear" w:color="auto" w:fill="FFFFFF"/>
+          <w:lang w:val="en-US"/>
+        </w:rPr>
+        <w:t> </w:t>
+      </w:r>
+      <w:hyperlink r:id="rId11" w:tooltip="Umbrella term" w:history="1">
+        <w:r>
+          <w:rPr>
+            <w:rStyle w:val="Hyperlink"/>
+            <w:rFonts w:ascii="Arial" w:hAnsi="Arial" w:cs="Arial"/>
+            <w:color w:val="0B0080"/>
+            <w:sz w:val="20"/>
+            <w:szCs w:val="20"/>
+            <w:u w:val="none"/>
+            <w:shd w:val="clear" w:color="auto" w:fill="FFFFFF"/>
+            <w:lang w:val="en-US"/>
+          </w:rPr>
+          <w:t>umbrella term</w:t>
+        </w:r>
+      </w:hyperlink>
+      <w:r>
+        <w:rPr>
+          <w:rStyle w:val="apple-converted-space"/>
+          <w:rFonts w:ascii="Arial" w:hAnsi="Arial" w:cs="Arial"/>
+          <w:color w:val="000000"/>
+          <w:sz w:val="20"/>
+          <w:szCs w:val="20"/>
+          <w:shd w:val="clear" w:color="auto" w:fill="FFFFFF"/>
+          <w:lang w:val="en-US"/>
+        </w:rPr>
+        <w:t> </w:t>
+      </w:r>
+      <w:r>
+        <w:rPr>
+          <w:rFonts w:ascii="Arial" w:hAnsi="Arial" w:cs="Arial"/>
+          <w:color w:val="000000"/>
+          <w:sz w:val="20"/>
+          <w:szCs w:val="20"/>
+          <w:shd w:val="clear" w:color="auto" w:fill="FFFFFF"/>
+          <w:lang w:val="en-US"/>
+        </w:rPr>
+        <w:t>for the logical side of decision science, to include both human and non-humans, like computers.</w:t>
+      </w:r>
+      <w:r>
+        <w:rPr>
+          <w:rFonts w:ascii="Arial" w:hAnsi="Arial" w:cs="Arial"/>
+          <w:color w:val="000000"/>
+          <w:sz w:val="20"/>
+          <w:szCs w:val="20"/>
+          <w:shd w:val="clear" w:color="auto" w:fill="FFFFFF"/>
+          <w:lang w:val="en-US"/>
+        </w:rPr>
+        <w:t xml:space="preserve"> - Wiki</w:t>
       </w:r>
     </w:p>
     <w:sectPr>
@@ -333,6 +788,63 @@
     <w:semiHidden/>
     <w:unhideWhenUsed/>
   </w:style>
+  <w:style w:type="character" w:customStyle="1" w:styleId="apple-converted-space">
+    <w:name w:val="apple-converted-space"/>
+    <w:basedOn w:val="DefaultParagraphFont"/>
+    <w:rsid w:val="00FC1594"/>
+  </w:style>
+  <w:style w:type="character" w:styleId="Hyperlink">
+    <w:name w:val="Hyperlink"/>
+    <w:basedOn w:val="DefaultParagraphFont"/>
+    <w:uiPriority w:val="99"/>
+    <w:semiHidden/>
+    <w:unhideWhenUsed/>
+    <w:rsid w:val="00FC1594"/>
+    <w:rPr>
+      <w:color w:val="0000FF"/>
+      <w:u w:val="single"/>
+    </w:rPr>
+  </w:style>
+  <w:style w:type="character" w:styleId="PlaceholderText">
+    <w:name w:val="Placeholder Text"/>
+    <w:basedOn w:val="DefaultParagraphFont"/>
+    <w:uiPriority w:val="99"/>
+    <w:semiHidden/>
+    <w:rsid w:val="00523CB5"/>
+    <w:rPr>
+      <w:color w:val="808080"/>
+    </w:rPr>
+  </w:style>
+  <w:style w:type="paragraph" w:styleId="BalloonText">
+    <w:name w:val="Balloon Text"/>
+    <w:basedOn w:val="Normal"/>
+    <w:link w:val="BalloonTextChar"/>
+    <w:uiPriority w:val="99"/>
+    <w:semiHidden/>
+    <w:unhideWhenUsed/>
+    <w:rsid w:val="00523CB5"/>
+    <w:pPr>
+      <w:spacing w:after="0" w:line="240" w:lineRule="auto"/>
+    </w:pPr>
+    <w:rPr>
+      <w:rFonts w:ascii="Tahoma" w:hAnsi="Tahoma" w:cs="Tahoma"/>
+      <w:sz w:val="16"/>
+      <w:szCs w:val="16"/>
+    </w:rPr>
+  </w:style>
+  <w:style w:type="character" w:customStyle="1" w:styleId="BalloonTextChar">
+    <w:name w:val="Balloon Text Char"/>
+    <w:basedOn w:val="DefaultParagraphFont"/>
+    <w:link w:val="BalloonText"/>
+    <w:uiPriority w:val="99"/>
+    <w:semiHidden/>
+    <w:rsid w:val="00523CB5"/>
+    <w:rPr>
+      <w:rFonts w:ascii="Tahoma" w:hAnsi="Tahoma" w:cs="Tahoma"/>
+      <w:sz w:val="16"/>
+      <w:szCs w:val="16"/>
+    </w:rPr>
+  </w:style>
 </w:styles>
 </file>
 
@@ -523,7 +1035,589 @@
     <w:semiHidden/>
     <w:unhideWhenUsed/>
   </w:style>
+  <w:style w:type="character" w:customStyle="1" w:styleId="apple-converted-space">
+    <w:name w:val="apple-converted-space"/>
+    <w:basedOn w:val="DefaultParagraphFont"/>
+    <w:rsid w:val="00FC1594"/>
+  </w:style>
+  <w:style w:type="character" w:styleId="Hyperlink">
+    <w:name w:val="Hyperlink"/>
+    <w:basedOn w:val="DefaultParagraphFont"/>
+    <w:uiPriority w:val="99"/>
+    <w:semiHidden/>
+    <w:unhideWhenUsed/>
+    <w:rsid w:val="00FC1594"/>
+    <w:rPr>
+      <w:color w:val="0000FF"/>
+      <w:u w:val="single"/>
+    </w:rPr>
+  </w:style>
+  <w:style w:type="character" w:styleId="PlaceholderText">
+    <w:name w:val="Placeholder Text"/>
+    <w:basedOn w:val="DefaultParagraphFont"/>
+    <w:uiPriority w:val="99"/>
+    <w:semiHidden/>
+    <w:rsid w:val="00523CB5"/>
+    <w:rPr>
+      <w:color w:val="808080"/>
+    </w:rPr>
+  </w:style>
+  <w:style w:type="paragraph" w:styleId="BalloonText">
+    <w:name w:val="Balloon Text"/>
+    <w:basedOn w:val="Normal"/>
+    <w:link w:val="BalloonTextChar"/>
+    <w:uiPriority w:val="99"/>
+    <w:semiHidden/>
+    <w:unhideWhenUsed/>
+    <w:rsid w:val="00523CB5"/>
+    <w:pPr>
+      <w:spacing w:after="0" w:line="240" w:lineRule="auto"/>
+    </w:pPr>
+    <w:rPr>
+      <w:rFonts w:ascii="Tahoma" w:hAnsi="Tahoma" w:cs="Tahoma"/>
+      <w:sz w:val="16"/>
+      <w:szCs w:val="16"/>
+    </w:rPr>
+  </w:style>
+  <w:style w:type="character" w:customStyle="1" w:styleId="BalloonTextChar">
+    <w:name w:val="Balloon Text Char"/>
+    <w:basedOn w:val="DefaultParagraphFont"/>
+    <w:link w:val="BalloonText"/>
+    <w:uiPriority w:val="99"/>
+    <w:semiHidden/>
+    <w:rsid w:val="00523CB5"/>
+    <w:rPr>
+      <w:rFonts w:ascii="Tahoma" w:hAnsi="Tahoma" w:cs="Tahoma"/>
+      <w:sz w:val="16"/>
+      <w:szCs w:val="16"/>
+    </w:rPr>
+  </w:style>
 </w:styles>
+</file>
+
+<file path=word/glossary/document.xml><?xml version="1.0" encoding="utf-8"?>
+<w:glossaryDocument xmlns:wpc="http://schemas.microsoft.com/office/word/2010/wordprocessingCanvas" xmlns:mc="http://schemas.openxmlformats.org/markup-compatibility/2006" xmlns:o="urn:schemas-microsoft-com:office:office" xmlns:r="http://schemas.openxmlformats.org/officeDocument/2006/relationships" xmlns:m="http://schemas.openxmlformats.org/officeDocument/2006/math" xmlns:v="urn:schemas-microsoft-com:vml" xmlns:wp14="http://schemas.microsoft.com/office/word/2010/wordprocessingDrawing" xmlns:wp="http://schemas.openxmlformats.org/drawingml/2006/wordprocessingDrawing" xmlns:w10="urn:schemas-microsoft-com:office:word" xmlns:w="http://schemas.openxmlformats.org/wordprocessingml/2006/main" xmlns:w14="http://schemas.microsoft.com/office/word/2010/wordml" xmlns:wpg="http://schemas.microsoft.com/office/word/2010/wordprocessingGroup" xmlns:wpi="http://schemas.microsoft.com/office/word/2010/wordprocessingInk" xmlns:wne="http://schemas.microsoft.com/office/word/2006/wordml" xmlns:wps="http://schemas.microsoft.com/office/word/2010/wordprocessingShape" mc:Ignorable="w14 wp14">
+  <w:docParts>
+    <w:docPart>
+      <w:docPartPr>
+        <w:name w:val="DefaultPlaceholder_1075446218"/>
+        <w:category>
+          <w:name w:val="General"/>
+          <w:gallery w:val="placeholder"/>
+        </w:category>
+        <w:types>
+          <w:type w:val="bbPlcHdr"/>
+        </w:types>
+        <w:behaviors>
+          <w:behavior w:val="content"/>
+        </w:behaviors>
+        <w:guid w:val="{B9FFFC1F-B5F2-4CDB-B770-09C959E03C19}"/>
+      </w:docPartPr>
+      <w:docPartBody>
+        <w:p>
+          <w:r>
+            <w:rPr>
+              <w:rStyle w:val="PlaceholderText"/>
+            </w:rPr>
+            <w:t>Type equation here.</w:t>
+          </w:r>
+        </w:p>
+      </w:docPartBody>
+    </w:docPart>
+  </w:docParts>
+</w:glossaryDocument>
+</file>
+
+<file path=word/glossary/fontTable.xml><?xml version="1.0" encoding="utf-8"?>
+<w:fonts xmlns:mc="http://schemas.openxmlformats.org/markup-compatibility/2006" xmlns:r="http://schemas.openxmlformats.org/officeDocument/2006/relationships" xmlns:w="http://schemas.openxmlformats.org/wordprocessingml/2006/main" xmlns:w14="http://schemas.microsoft.com/office/word/2010/wordml" mc:Ignorable="w14">
+  <w:font w:name="Calibri">
+    <w:panose1 w:val="020F0502020204030204"/>
+    <w:charset w:val="00"/>
+    <w:family w:val="swiss"/>
+    <w:pitch w:val="variable"/>
+    <w:sig w:usb0="E00002FF" w:usb1="4000ACFF" w:usb2="00000001" w:usb3="00000000" w:csb0="0000019F" w:csb1="00000000"/>
+  </w:font>
+  <w:font w:name="Times New Roman">
+    <w:panose1 w:val="02020603050405020304"/>
+    <w:charset w:val="00"/>
+    <w:family w:val="roman"/>
+    <w:pitch w:val="variable"/>
+    <w:sig w:usb0="E0002AFF" w:usb1="C0007841" w:usb2="00000009" w:usb3="00000000" w:csb0="000001FF" w:csb1="00000000"/>
+  </w:font>
+  <w:font w:name="Tahoma">
+    <w:panose1 w:val="020B0604030504040204"/>
+    <w:charset w:val="00"/>
+    <w:family w:val="swiss"/>
+    <w:pitch w:val="variable"/>
+    <w:sig w:usb0="E1002EFF" w:usb1="C000605B" w:usb2="00000029" w:usb3="00000000" w:csb0="000101FF" w:csb1="00000000"/>
+  </w:font>
+  <w:font w:name="Cambria Math">
+    <w:panose1 w:val="02040503050406030204"/>
+    <w:charset w:val="00"/>
+    <w:family w:val="roman"/>
+    <w:pitch w:val="variable"/>
+    <w:sig w:usb0="E00002FF" w:usb1="420024FF" w:usb2="00000000" w:usb3="00000000" w:csb0="0000019F" w:csb1="00000000"/>
+  </w:font>
+  <w:font w:name="Arial">
+    <w:panose1 w:val="020B0604020202020204"/>
+    <w:charset w:val="00"/>
+    <w:family w:val="swiss"/>
+    <w:pitch w:val="variable"/>
+    <w:sig w:usb0="E0002AFF" w:usb1="C0007843" w:usb2="00000009" w:usb3="00000000" w:csb0="000001FF" w:csb1="00000000"/>
+  </w:font>
+  <w:font w:name="Cambria">
+    <w:panose1 w:val="02040503050406030204"/>
+    <w:charset w:val="00"/>
+    <w:family w:val="roman"/>
+    <w:pitch w:val="variable"/>
+    <w:sig w:usb0="E00002FF" w:usb1="400004FF" w:usb2="00000000" w:usb3="00000000" w:csb0="0000019F" w:csb1="00000000"/>
+  </w:font>
+</w:fonts>
+</file>
+
+<file path=word/glossary/settings.xml><?xml version="1.0" encoding="utf-8"?>
+<w:settings xmlns:mc="http://schemas.openxmlformats.org/markup-compatibility/2006" xmlns:o="urn:schemas-microsoft-com:office:office" xmlns:r="http://schemas.openxmlformats.org/officeDocument/2006/relationships" xmlns:m="http://schemas.openxmlformats.org/officeDocument/2006/math" xmlns:v="urn:schemas-microsoft-com:vml" xmlns:w10="urn:schemas-microsoft-com:office:word" xmlns:w="http://schemas.openxmlformats.org/wordprocessingml/2006/main" xmlns:w14="http://schemas.microsoft.com/office/word/2010/wordml" xmlns:sl="http://schemas.openxmlformats.org/schemaLibrary/2006/main" mc:Ignorable="w14">
+  <w:view w:val="normal"/>
+  <w:defaultTabStop w:val="708"/>
+  <w:hyphenationZone w:val="425"/>
+  <w:characterSpacingControl w:val="doNotCompress"/>
+  <w:compat>
+    <w:useFELayout/>
+    <w:compatSetting w:name="compatibilityMode" w:uri="http://schemas.microsoft.com/office/word" w:val="14"/>
+    <w:compatSetting w:name="overrideTableStyleFontSizeAndJustification" w:uri="http://schemas.microsoft.com/office/word" w:val="1"/>
+    <w:compatSetting w:name="enableOpenTypeFeatures" w:uri="http://schemas.microsoft.com/office/word" w:val="1"/>
+    <w:compatSetting w:name="doNotFlipMirrorIndents" w:uri="http://schemas.microsoft.com/office/word" w:val="1"/>
+  </w:compat>
+  <w:rsids>
+    <w:rsidRoot w:val="003737DF"/>
+    <w:rsid w:val="003737DF"/>
+    <w:rsid w:val="00F017AE"/>
+  </w:rsids>
+  <m:mathPr>
+    <m:mathFont m:val="Cambria Math"/>
+    <m:brkBin m:val="before"/>
+    <m:brkBinSub m:val="--"/>
+    <m:smallFrac m:val="0"/>
+    <m:dispDef/>
+    <m:lMargin m:val="0"/>
+    <m:rMargin m:val="0"/>
+    <m:defJc m:val="centerGroup"/>
+    <m:wrapIndent m:val="1440"/>
+    <m:intLim m:val="subSup"/>
+    <m:naryLim m:val="undOvr"/>
+  </m:mathPr>
+  <w:themeFontLang w:val="pt-PT"/>
+  <w:clrSchemeMapping w:bg1="light1" w:t1="dark1" w:bg2="light2" w:t2="dark2" w:accent1="accent1" w:accent2="accent2" w:accent3="accent3" w:accent4="accent4" w:accent5="accent5" w:accent6="accent6" w:hyperlink="hyperlink" w:followedHyperlink="followedHyperlink"/>
+  <w:decimalSymbol w:val=","/>
+  <w:listSeparator w:val=";"/>
+</w:settings>
+</file>
+
+<file path=word/glossary/styles.xml><?xml version="1.0" encoding="utf-8"?>
+<w:styles xmlns:mc="http://schemas.openxmlformats.org/markup-compatibility/2006" xmlns:r="http://schemas.openxmlformats.org/officeDocument/2006/relationships" xmlns:w="http://schemas.openxmlformats.org/wordprocessingml/2006/main" xmlns:w14="http://schemas.microsoft.com/office/word/2010/wordml" mc:Ignorable="w14">
+  <w:docDefaults>
+    <w:rPrDefault>
+      <w:rPr>
+        <w:rFonts w:asciiTheme="minorHAnsi" w:eastAsiaTheme="minorEastAsia" w:hAnsiTheme="minorHAnsi" w:cstheme="minorBidi"/>
+        <w:sz w:val="22"/>
+        <w:szCs w:val="22"/>
+        <w:lang w:val="pt-PT" w:eastAsia="pt-PT" w:bidi="ar-SA"/>
+      </w:rPr>
+    </w:rPrDefault>
+    <w:pPrDefault>
+      <w:pPr>
+        <w:spacing w:after="200" w:line="276" w:lineRule="auto"/>
+      </w:pPr>
+    </w:pPrDefault>
+  </w:docDefaults>
+  <w:latentStyles w:defLockedState="0" w:defUIPriority="99" w:defSemiHidden="1" w:defUnhideWhenUsed="1" w:defQFormat="0" w:count="267">
+    <w:lsdException w:name="Normal" w:semiHidden="0" w:uiPriority="0" w:unhideWhenUsed="0" w:qFormat="1"/>
+    <w:lsdException w:name="heading 1" w:semiHidden="0" w:uiPriority="9" w:unhideWhenUsed="0" w:qFormat="1"/>
+    <w:lsdException w:name="heading 2" w:uiPriority="9" w:qFormat="1"/>
+    <w:lsdException w:name="heading 3" w:uiPriority="9" w:qFormat="1"/>
+    <w:lsdException w:name="heading 4" w:uiPriority="9" w:qFormat="1"/>
+    <w:lsdException w:name="heading 5" w:uiPriority="9" w:qFormat="1"/>
+    <w:lsdException w:name="heading 6" w:uiPriority="9" w:qFormat="1"/>
+    <w:lsdException w:name="heading 7" w:uiPriority="9" w:qFormat="1"/>
+    <w:lsdException w:name="heading 8" w:uiPriority="9" w:qFormat="1"/>
+    <w:lsdException w:name="heading 9" w:uiPriority="9" w:qFormat="1"/>
+    <w:lsdException w:name="toc 1" w:uiPriority="39"/>
+    <w:lsdException w:name="toc 2" w:uiPriority="39"/>
+    <w:lsdException w:name="toc 3" w:uiPriority="39"/>
+    <w:lsdException w:name="toc 4" w:uiPriority="39"/>
+    <w:lsdException w:name="toc 5" w:uiPriority="39"/>
+    <w:lsdException w:name="toc 6" w:uiPriority="39"/>
+    <w:lsdException w:name="toc 7" w:uiPriority="39"/>
+    <w:lsdException w:name="toc 8" w:uiPriority="39"/>
+    <w:lsdException w:name="toc 9" w:uiPriority="39"/>
+    <w:lsdException w:name="caption" w:uiPriority="35" w:qFormat="1"/>
+    <w:lsdException w:name="Title" w:semiHidden="0" w:uiPriority="10" w:unhideWhenUsed="0" w:qFormat="1"/>
+    <w:lsdException w:name="Default Paragraph Font" w:uiPriority="1"/>
+    <w:lsdException w:name="Subtitle" w:semiHidden="0" w:uiPriority="11" w:unhideWhenUsed="0" w:qFormat="1"/>
+    <w:lsdException w:name="Strong" w:semiHidden="0" w:uiPriority="22" w:unhideWhenUsed="0" w:qFormat="1"/>
+    <w:lsdException w:name="Emphasis" w:semiHidden="0" w:uiPriority="20" w:unhideWhenUsed="0" w:qFormat="1"/>
+    <w:lsdException w:name="Table Grid" w:semiHidden="0" w:uiPriority="59" w:unhideWhenUsed="0"/>
+    <w:lsdException w:name="Placeholder Text" w:unhideWhenUsed="0"/>
+    <w:lsdException w:name="No Spacing" w:semiHidden="0" w:uiPriority="1" w:unhideWhenUsed="0" w:qFormat="1"/>
+    <w:lsdException w:name="Light Shading" w:semiHidden="0" w:uiPriority="60" w:unhideWhenUsed="0"/>
+    <w:lsdException w:name="Light List" w:semiHidden="0" w:uiPriority="61" w:unhideWhenUsed="0"/>
+    <w:lsdException w:name="Light Grid" w:semiHidden="0" w:uiPriority="62" w:unhideWhenUsed="0"/>
+    <w:lsdException w:name="Medium Shading 1" w:semiHidden="0" w:uiPriority="63" w:unhideWhenUsed="0"/>
+    <w:lsdException w:name="Medium Shading 2" w:semiHidden="0" w:uiPriority="64" w:unhideWhenUsed="0"/>
+    <w:lsdException w:name="Medium List 1" w:semiHidden="0" w:uiPriority="65" w:unhideWhenUsed="0"/>
+    <w:lsdException w:name="Medium List 2" w:semiHidden="0" w:uiPriority="66" w:unhideWhenUsed="0"/>
+    <w:lsdException w:name="Medium Grid 1" w:semiHidden="0" w:uiPriority="67" w:unhideWhenUsed="0"/>
+    <w:lsdException w:name="Medium Grid 2" w:semiHidden="0" w:uiPriority="68" w:unhideWhenUsed="0"/>
+    <w:lsdException w:name="Medium Grid 3" w:semiHidden="0" w:uiPriority="69" w:unhideWhenUsed="0"/>
+    <w:lsdException w:name="Dark List" w:semiHidden="0" w:uiPriority="70" w:unhideWhenUsed="0"/>
+    <w:lsdException w:name="Colorful Shading" w:semiHidden="0" w:uiPriority="71" w:unhideWhenUsed="0"/>
+    <w:lsdException w:name="Colorful List" w:semiHidden="0" w:uiPriority="72" w:unhideWhenUsed="0"/>
+    <w:lsdException w:name="Colorful Grid" w:semiHidden="0" w:uiPriority="73" w:unhideWhenUsed="0"/>
+    <w:lsdException w:name="Light Shading Accent 1" w:semiHidden="0" w:uiPriority="60" w:unhideWhenUsed="0"/>
+    <w:lsdException w:name="Light List Accent 1" w:semiHidden="0" w:uiPriority="61" w:unhideWhenUsed="0"/>
+    <w:lsdException w:name="Light Grid Accent 1" w:semiHidden="0" w:uiPriority="62" w:unhideWhenUsed="0"/>
+    <w:lsdException w:name="Medium Shading 1 Accent 1" w:semiHidden="0" w:uiPriority="63" w:unhideWhenUsed="0"/>
+    <w:lsdException w:name="Medium Shading 2 Accent 1" w:semiHidden="0" w:uiPriority="64" w:unhideWhenUsed="0"/>
+    <w:lsdException w:name="Medium List 1 Accent 1" w:semiHidden="0" w:uiPriority="65" w:unhideWhenUsed="0"/>
+    <w:lsdException w:name="Revision" w:unhideWhenUsed="0"/>
+    <w:lsdException w:name="List Paragraph" w:semiHidden="0" w:uiPriority="34" w:unhideWhenUsed="0" w:qFormat="1"/>
+    <w:lsdException w:name="Quote" w:semiHidden="0" w:uiPriority="29" w:unhideWhenUsed="0" w:qFormat="1"/>
+    <w:lsdException w:name="Intense Quote" w:semiHidden="0" w:uiPriority="30" w:unhideWhenUsed="0" w:qFormat="1"/>
+    <w:lsdException w:name="Medium List 2 Accent 1" w:semiHidden="0" w:uiPriority="66" w:unhideWhenUsed="0"/>
+    <w:lsdException w:name="Medium Grid 1 Accent 1" w:semiHidden="0" w:uiPriority="67" w:unhideWhenUsed="0"/>
+    <w:lsdException w:name="Medium Grid 2 Accent 1" w:semiHidden="0" w:uiPriority="68" w:unhideWhenUsed="0"/>
+    <w:lsdException w:name="Medium Grid 3 Accent 1" w:semiHidden="0" w:uiPriority="69" w:unhideWhenUsed="0"/>
+    <w:lsdException w:name="Dark List Accent 1" w:semiHidden="0" w:uiPriority="70" w:unhideWhenUsed="0"/>
+    <w:lsdException w:name="Colorful Shading Accent 1" w:semiHidden="0" w:uiPriority="71" w:unhideWhenUsed="0"/>
+    <w:lsdException w:name="Colorful List Accent 1" w:semiHidden="0" w:uiPriority="72" w:unhideWhenUsed="0"/>
+    <w:lsdException w:name="Colorful Grid Accent 1" w:semiHidden="0" w:uiPriority="73" w:unhideWhenUsed="0"/>
+    <w:lsdException w:name="Light Shading Accent 2" w:semiHidden="0" w:uiPriority="60" w:unhideWhenUsed="0"/>
+    <w:lsdException w:name="Light List Accent 2" w:semiHidden="0" w:uiPriority="61" w:unhideWhenUsed="0"/>
+    <w:lsdException w:name="Light Grid Accent 2" w:semiHidden="0" w:uiPriority="62" w:unhideWhenUsed="0"/>
+    <w:lsdException w:name="Medium Shading 1 Accent 2" w:semiHidden="0" w:uiPriority="63" w:unhideWhenUsed="0"/>
+    <w:lsdException w:name="Medium Shading 2 Accent 2" w:semiHidden="0" w:uiPriority="64" w:unhideWhenUsed="0"/>
+    <w:lsdException w:name="Medium List 1 Accent 2" w:semiHidden="0" w:uiPriority="65" w:unhideWhenUsed="0"/>
+    <w:lsdException w:name="Medium List 2 Accent 2" w:semiHidden="0" w:uiPriority="66" w:unhideWhenUsed="0"/>
+    <w:lsdException w:name="Medium Grid 1 Accent 2" w:semiHidden="0" w:uiPriority="67" w:unhideWhenUsed="0"/>
+    <w:lsdException w:name="Medium Grid 2 Accent 2" w:semiHidden="0" w:uiPriority="68" w:unhideWhenUsed="0"/>
+    <w:lsdException w:name="Medium Grid 3 Accent 2" w:semiHidden="0" w:uiPriority="69" w:unhideWhenUsed="0"/>
+    <w:lsdException w:name="Dark List Accent 2" w:semiHidden="0" w:uiPriority="70" w:unhideWhenUsed="0"/>
+    <w:lsdException w:name="Colorful Shading Accent 2" w:semiHidden="0" w:uiPriority="71" w:unhideWhenUsed="0"/>
+    <w:lsdException w:name="Colorful List Accent 2" w:semiHidden="0" w:uiPriority="72" w:unhideWhenUsed="0"/>
+    <w:lsdException w:name="Colorful Grid Accent 2" w:semiHidden="0" w:uiPriority="73" w:unhideWhenUsed="0"/>
+    <w:lsdException w:name="Light Shading Accent 3" w:semiHidden="0" w:uiPriority="60" w:unhideWhenUsed="0"/>
+    <w:lsdException w:name="Light List Accent 3" w:semiHidden="0" w:uiPriority="61" w:unhideWhenUsed="0"/>
+    <w:lsdException w:name="Light Grid Accent 3" w:semiHidden="0" w:uiPriority="62" w:unhideWhenUsed="0"/>
+    <w:lsdException w:name="Medium Shading 1 Accent 3" w:semiHidden="0" w:uiPriority="63" w:unhideWhenUsed="0"/>
+    <w:lsdException w:name="Medium Shading 2 Accent 3" w:semiHidden="0" w:uiPriority="64" w:unhideWhenUsed="0"/>
+    <w:lsdException w:name="Medium List 1 Accent 3" w:semiHidden="0" w:uiPriority="65" w:unhideWhenUsed="0"/>
+    <w:lsdException w:name="Medium List 2 Accent 3" w:semiHidden="0" w:uiPriority="66" w:unhideWhenUsed="0"/>
+    <w:lsdException w:name="Medium Grid 1 Accent 3" w:semiHidden="0" w:uiPriority="67" w:unhideWhenUsed="0"/>
+    <w:lsdException w:name="Medium Grid 2 Accent 3" w:semiHidden="0" w:uiPriority="68" w:unhideWhenUsed="0"/>
+    <w:lsdException w:name="Medium Grid 3 Accent 3" w:semiHidden="0" w:uiPriority="69" w:unhideWhenUsed="0"/>
+    <w:lsdException w:name="Dark List Accent 3" w:semiHidden="0" w:uiPriority="70" w:unhideWhenUsed="0"/>
+    <w:lsdException w:name="Colorful Shading Accent 3" w:semiHidden="0" w:uiPriority="71" w:unhideWhenUsed="0"/>
+    <w:lsdException w:name="Colorful List Accent 3" w:semiHidden="0" w:uiPriority="72" w:unhideWhenUsed="0"/>
+    <w:lsdException w:name="Colorful Grid Accent 3" w:semiHidden="0" w:uiPriority="73" w:unhideWhenUsed="0"/>
+    <w:lsdException w:name="Light Shading Accent 4" w:semiHidden="0" w:uiPriority="60" w:unhideWhenUsed="0"/>
+    <w:lsdException w:name="Light List Accent 4" w:semiHidden="0" w:uiPriority="61" w:unhideWhenUsed="0"/>
+    <w:lsdException w:name="Light Grid Accent 4" w:semiHidden="0" w:uiPriority="62" w:unhideWhenUsed="0"/>
+    <w:lsdException w:name="Medium Shading 1 Accent 4" w:semiHidden="0" w:uiPriority="63" w:unhideWhenUsed="0"/>
+    <w:lsdException w:name="Medium Shading 2 Accent 4" w:semiHidden="0" w:uiPriority="64" w:unhideWhenUsed="0"/>
+    <w:lsdException w:name="Medium List 1 Accent 4" w:semiHidden="0" w:uiPriority="65" w:unhideWhenUsed="0"/>
+    <w:lsdException w:name="Medium List 2 Accent 4" w:semiHidden="0" w:uiPriority="66" w:unhideWhenUsed="0"/>
+    <w:lsdException w:name="Medium Grid 1 Accent 4" w:semiHidden="0" w:uiPriority="67" w:unhideWhenUsed="0"/>
+    <w:lsdException w:name="Medium Grid 2 Accent 4" w:semiHidden="0" w:uiPriority="68" w:unhideWhenUsed="0"/>
+    <w:lsdException w:name="Medium Grid 3 Accent 4" w:semiHidden="0" w:uiPriority="69" w:unhideWhenUsed="0"/>
+    <w:lsdException w:name="Dark List Accent 4" w:semiHidden="0" w:uiPriority="70" w:unhideWhenUsed="0"/>
+    <w:lsdException w:name="Colorful Shading Accent 4" w:semiHidden="0" w:uiPriority="71" w:unhideWhenUsed="0"/>
+    <w:lsdException w:name="Colorful List Accent 4" w:semiHidden="0" w:uiPriority="72" w:unhideWhenUsed="0"/>
+    <w:lsdException w:name="Colorful Grid Accent 4" w:semiHidden="0" w:uiPriority="73" w:unhideWhenUsed="0"/>
+    <w:lsdException w:name="Light Shading Accent 5" w:semiHidden="0" w:uiPriority="60" w:unhideWhenUsed="0"/>
+    <w:lsdException w:name="Light List Accent 5" w:semiHidden="0" w:uiPriority="61" w:unhideWhenUsed="0"/>
+    <w:lsdException w:name="Light Grid Accent 5" w:semiHidden="0" w:uiPriority="62" w:unhideWhenUsed="0"/>
+    <w:lsdException w:name="Medium Shading 1 Accent 5" w:semiHidden="0" w:uiPriority="63" w:unhideWhenUsed="0"/>
+    <w:lsdException w:name="Medium Shading 2 Accent 5" w:semiHidden="0" w:uiPriority="64" w:unhideWhenUsed="0"/>
+    <w:lsdException w:name="Medium List 1 Accent 5" w:semiHidden="0" w:uiPriority="65" w:unhideWhenUsed="0"/>
+    <w:lsdException w:name="Medium List 2 Accent 5" w:semiHidden="0" w:uiPriority="66" w:unhideWhenUsed="0"/>
+    <w:lsdException w:name="Medium Grid 1 Accent 5" w:semiHidden="0" w:uiPriority="67" w:unhideWhenUsed="0"/>
+    <w:lsdException w:name="Medium Grid 2 Accent 5" w:semiHidden="0" w:uiPriority="68" w:unhideWhenUsed="0"/>
+    <w:lsdException w:name="Medium Grid 3 Accent 5" w:semiHidden="0" w:uiPriority="69" w:unhideWhenUsed="0"/>
+    <w:lsdException w:name="Dark List Accent 5" w:semiHidden="0" w:uiPriority="70" w:unhideWhenUsed="0"/>
+    <w:lsdException w:name="Colorful Shading Accent 5" w:semiHidden="0" w:uiPriority="71" w:unhideWhenUsed="0"/>
+    <w:lsdException w:name="Colorful List Accent 5" w:semiHidden="0" w:uiPriority="72" w:unhideWhenUsed="0"/>
+    <w:lsdException w:name="Colorful Grid Accent 5" w:semiHidden="0" w:uiPriority="73" w:unhideWhenUsed="0"/>
+    <w:lsdException w:name="Light Shading Accent 6" w:semiHidden="0" w:uiPriority="60" w:unhideWhenUsed="0"/>
+    <w:lsdException w:name="Light List Accent 6" w:semiHidden="0" w:uiPriority="61" w:unhideWhenUsed="0"/>
+    <w:lsdException w:name="Light Grid Accent 6" w:semiHidden="0" w:uiPriority="62" w:unhideWhenUsed="0"/>
+    <w:lsdException w:name="Medium Shading 1 Accent 6" w:semiHidden="0" w:uiPriority="63" w:unhideWhenUsed="0"/>
+    <w:lsdException w:name="Medium Shading 2 Accent 6" w:semiHidden="0" w:uiPriority="64" w:unhideWhenUsed="0"/>
+    <w:lsdException w:name="Medium List 1 Accent 6" w:semiHidden="0" w:uiPriority="65" w:unhideWhenUsed="0"/>
+    <w:lsdException w:name="Medium List 2 Accent 6" w:semiHidden="0" w:uiPriority="66" w:unhideWhenUsed="0"/>
+    <w:lsdException w:name="Medium Grid 1 Accent 6" w:semiHidden="0" w:uiPriority="67" w:unhideWhenUsed="0"/>
+    <w:lsdException w:name="Medium Grid 2 Accent 6" w:semiHidden="0" w:uiPriority="68" w:unhideWhenUsed="0"/>
+    <w:lsdException w:name="Medium Grid 3 Accent 6" w:semiHidden="0" w:uiPriority="69" w:unhideWhenUsed="0"/>
+    <w:lsdException w:name="Dark List Accent 6" w:semiHidden="0" w:uiPriority="70" w:unhideWhenUsed="0"/>
+    <w:lsdException w:name="Colorful Shading Accent 6" w:semiHidden="0" w:uiPriority="71" w:unhideWhenUsed="0"/>
+    <w:lsdException w:name="Colorful List Accent 6" w:semiHidden="0" w:uiPriority="72" w:unhideWhenUsed="0"/>
+    <w:lsdException w:name="Colorful Grid Accent 6" w:semiHidden="0" w:uiPriority="73" w:unhideWhenUsed="0"/>
+    <w:lsdException w:name="Subtle Emphasis" w:semiHidden="0" w:uiPriority="19" w:unhideWhenUsed="0" w:qFormat="1"/>
+    <w:lsdException w:name="Intense Emphasis" w:semiHidden="0" w:uiPriority="21" w:unhideWhenUsed="0" w:qFormat="1"/>
+    <w:lsdException w:name="Subtle Reference" w:semiHidden="0" w:uiPriority="31" w:unhideWhenUsed="0" w:qFormat="1"/>
+    <w:lsdException w:name="Intense Reference" w:semiHidden="0" w:uiPriority="32" w:unhideWhenUsed="0" w:qFormat="1"/>
+    <w:lsdException w:name="Book Title" w:semiHidden="0" w:uiPriority="33" w:unhideWhenUsed="0" w:qFormat="1"/>
+    <w:lsdException w:name="Bibliography" w:uiPriority="37"/>
+    <w:lsdException w:name="TOC Heading" w:uiPriority="39" w:qFormat="1"/>
+  </w:latentStyles>
+  <w:style w:type="paragraph" w:default="1" w:styleId="Normal">
+    <w:name w:val="Normal"/>
+    <w:qFormat/>
+  </w:style>
+  <w:style w:type="character" w:default="1" w:styleId="DefaultParagraphFont">
+    <w:name w:val="Default Paragraph Font"/>
+    <w:uiPriority w:val="1"/>
+    <w:semiHidden/>
+    <w:unhideWhenUsed/>
+  </w:style>
+  <w:style w:type="table" w:default="1" w:styleId="TableNormal">
+    <w:name w:val="Normal Table"/>
+    <w:uiPriority w:val="99"/>
+    <w:semiHidden/>
+    <w:unhideWhenUsed/>
+    <w:tblPr>
+      <w:tblInd w:w="0" w:type="dxa"/>
+      <w:tblCellMar>
+        <w:top w:w="0" w:type="dxa"/>
+        <w:left w:w="108" w:type="dxa"/>
+        <w:bottom w:w="0" w:type="dxa"/>
+        <w:right w:w="108" w:type="dxa"/>
+      </w:tblCellMar>
+    </w:tblPr>
+  </w:style>
+  <w:style w:type="numbering" w:default="1" w:styleId="NoList">
+    <w:name w:val="No List"/>
+    <w:uiPriority w:val="99"/>
+    <w:semiHidden/>
+    <w:unhideWhenUsed/>
+  </w:style>
+  <w:style w:type="character" w:styleId="PlaceholderText">
+    <w:name w:val="Placeholder Text"/>
+    <w:basedOn w:val="DefaultParagraphFont"/>
+    <w:uiPriority w:val="99"/>
+    <w:semiHidden/>
+    <w:rsid w:val="003737DF"/>
+    <w:rPr>
+      <w:color w:val="808080"/>
+    </w:rPr>
+  </w:style>
+</w:styles>
+</file>
+
+<file path=word/glossary/stylesWithEffects.xml><?xml version="1.0" encoding="utf-8"?>
+<w:styles xmlns:wpc="http://schemas.microsoft.com/office/word/2010/wordprocessingCanvas" xmlns:mc="http://schemas.openxmlformats.org/markup-compatibility/2006" xmlns:o="urn:schemas-microsoft-com:office:office" xmlns:r="http://schemas.openxmlformats.org/officeDocument/2006/relationships" xmlns:m="http://schemas.openxmlformats.org/officeDocument/2006/math" xmlns:v="urn:schemas-microsoft-com:vml" xmlns:wp14="http://schemas.microsoft.com/office/word/2010/wordprocessingDrawing" xmlns:wp="http://schemas.openxmlformats.org/drawingml/2006/wordprocessingDrawing" xmlns:w10="urn:schemas-microsoft-com:office:word" xmlns:w="http://schemas.openxmlformats.org/wordprocessingml/2006/main" xmlns:w14="http://schemas.microsoft.com/office/word/2010/wordml" xmlns:wpg="http://schemas.microsoft.com/office/word/2010/wordprocessingGroup" xmlns:wpi="http://schemas.microsoft.com/office/word/2010/wordprocessingInk" xmlns:wne="http://schemas.microsoft.com/office/word/2006/wordml" xmlns:wps="http://schemas.microsoft.com/office/word/2010/wordprocessingShape" mc:Ignorable="w14 wp14">
+  <w:docDefaults>
+    <w:rPrDefault>
+      <w:rPr>
+        <w:rFonts w:asciiTheme="minorHAnsi" w:eastAsiaTheme="minorEastAsia" w:hAnsiTheme="minorHAnsi" w:cstheme="minorBidi"/>
+        <w:sz w:val="22"/>
+        <w:szCs w:val="22"/>
+        <w:lang w:val="pt-PT" w:eastAsia="pt-PT" w:bidi="ar-SA"/>
+      </w:rPr>
+    </w:rPrDefault>
+    <w:pPrDefault>
+      <w:pPr>
+        <w:spacing w:after="200" w:line="276" w:lineRule="auto"/>
+      </w:pPr>
+    </w:pPrDefault>
+  </w:docDefaults>
+  <w:latentStyles w:defLockedState="0" w:defUIPriority="99" w:defSemiHidden="1" w:defUnhideWhenUsed="1" w:defQFormat="0" w:count="267">
+    <w:lsdException w:name="Normal" w:semiHidden="0" w:uiPriority="0" w:unhideWhenUsed="0" w:qFormat="1"/>
+    <w:lsdException w:name="heading 1" w:semiHidden="0" w:uiPriority="9" w:unhideWhenUsed="0" w:qFormat="1"/>
+    <w:lsdException w:name="heading 2" w:uiPriority="9" w:qFormat="1"/>
+    <w:lsdException w:name="heading 3" w:uiPriority="9" w:qFormat="1"/>
+    <w:lsdException w:name="heading 4" w:uiPriority="9" w:qFormat="1"/>
+    <w:lsdException w:name="heading 5" w:uiPriority="9" w:qFormat="1"/>
+    <w:lsdException w:name="heading 6" w:uiPriority="9" w:qFormat="1"/>
+    <w:lsdException w:name="heading 7" w:uiPriority="9" w:qFormat="1"/>
+    <w:lsdException w:name="heading 8" w:uiPriority="9" w:qFormat="1"/>
+    <w:lsdException w:name="heading 9" w:uiPriority="9" w:qFormat="1"/>
+    <w:lsdException w:name="toc 1" w:uiPriority="39"/>
+    <w:lsdException w:name="toc 2" w:uiPriority="39"/>
+    <w:lsdException w:name="toc 3" w:uiPriority="39"/>
+    <w:lsdException w:name="toc 4" w:uiPriority="39"/>
+    <w:lsdException w:name="toc 5" w:uiPriority="39"/>
+    <w:lsdException w:name="toc 6" w:uiPriority="39"/>
+    <w:lsdException w:name="toc 7" w:uiPriority="39"/>
+    <w:lsdException w:name="toc 8" w:uiPriority="39"/>
+    <w:lsdException w:name="toc 9" w:uiPriority="39"/>
+    <w:lsdException w:name="caption" w:uiPriority="35" w:qFormat="1"/>
+    <w:lsdException w:name="Title" w:semiHidden="0" w:uiPriority="10" w:unhideWhenUsed="0" w:qFormat="1"/>
+    <w:lsdException w:name="Default Paragraph Font" w:uiPriority="1"/>
+    <w:lsdException w:name="Subtitle" w:semiHidden="0" w:uiPriority="11" w:unhideWhenUsed="0" w:qFormat="1"/>
+    <w:lsdException w:name="Strong" w:semiHidden="0" w:uiPriority="22" w:unhideWhenUsed="0" w:qFormat="1"/>
+    <w:lsdException w:name="Emphasis" w:semiHidden="0" w:uiPriority="20" w:unhideWhenUsed="0" w:qFormat="1"/>
+    <w:lsdException w:name="Table Grid" w:semiHidden="0" w:uiPriority="59" w:unhideWhenUsed="0"/>
+    <w:lsdException w:name="Placeholder Text" w:unhideWhenUsed="0"/>
+    <w:lsdException w:name="No Spacing" w:semiHidden="0" w:uiPriority="1" w:unhideWhenUsed="0" w:qFormat="1"/>
+    <w:lsdException w:name="Light Shading" w:semiHidden="0" w:uiPriority="60" w:unhideWhenUsed="0"/>
+    <w:lsdException w:name="Light List" w:semiHidden="0" w:uiPriority="61" w:unhideWhenUsed="0"/>
+    <w:lsdException w:name="Light Grid" w:semiHidden="0" w:uiPriority="62" w:unhideWhenUsed="0"/>
+    <w:lsdException w:name="Medium Shading 1" w:semiHidden="0" w:uiPriority="63" w:unhideWhenUsed="0"/>
+    <w:lsdException w:name="Medium Shading 2" w:semiHidden="0" w:uiPriority="64" w:unhideWhenUsed="0"/>
+    <w:lsdException w:name="Medium List 1" w:semiHidden="0" w:uiPriority="65" w:unhideWhenUsed="0"/>
+    <w:lsdException w:name="Medium List 2" w:semiHidden="0" w:uiPriority="66" w:unhideWhenUsed="0"/>
+    <w:lsdException w:name="Medium Grid 1" w:semiHidden="0" w:uiPriority="67" w:unhideWhenUsed="0"/>
+    <w:lsdException w:name="Medium Grid 2" w:semiHidden="0" w:uiPriority="68" w:unhideWhenUsed="0"/>
+    <w:lsdException w:name="Medium Grid 3" w:semiHidden="0" w:uiPriority="69" w:unhideWhenUsed="0"/>
+    <w:lsdException w:name="Dark List" w:semiHidden="0" w:uiPriority="70" w:unhideWhenUsed="0"/>
+    <w:lsdException w:name="Colorful Shading" w:semiHidden="0" w:uiPriority="71" w:unhideWhenUsed="0"/>
+    <w:lsdException w:name="Colorful List" w:semiHidden="0" w:uiPriority="72" w:unhideWhenUsed="0"/>
+    <w:lsdException w:name="Colorful Grid" w:semiHidden="0" w:uiPriority="73" w:unhideWhenUsed="0"/>
+    <w:lsdException w:name="Light Shading Accent 1" w:semiHidden="0" w:uiPriority="60" w:unhideWhenUsed="0"/>
+    <w:lsdException w:name="Light List Accent 1" w:semiHidden="0" w:uiPriority="61" w:unhideWhenUsed="0"/>
+    <w:lsdException w:name="Light Grid Accent 1" w:semiHidden="0" w:uiPriority="62" w:unhideWhenUsed="0"/>
+    <w:lsdException w:name="Medium Shading 1 Accent 1" w:semiHidden="0" w:uiPriority="63" w:unhideWhenUsed="0"/>
+    <w:lsdException w:name="Medium Shading 2 Accent 1" w:semiHidden="0" w:uiPriority="64" w:unhideWhenUsed="0"/>
+    <w:lsdException w:name="Medium List 1 Accent 1" w:semiHidden="0" w:uiPriority="65" w:unhideWhenUsed="0"/>
+    <w:lsdException w:name="Revision" w:unhideWhenUsed="0"/>
+    <w:lsdException w:name="List Paragraph" w:semiHidden="0" w:uiPriority="34" w:unhideWhenUsed="0" w:qFormat="1"/>
+    <w:lsdException w:name="Quote" w:semiHidden="0" w:uiPriority="29" w:unhideWhenUsed="0" w:qFormat="1"/>
+    <w:lsdException w:name="Intense Quote" w:semiHidden="0" w:uiPriority="30" w:unhideWhenUsed="0" w:qFormat="1"/>
+    <w:lsdException w:name="Medium List 2 Accent 1" w:semiHidden="0" w:uiPriority="66" w:unhideWhenUsed="0"/>
+    <w:lsdException w:name="Medium Grid 1 Accent 1" w:semiHidden="0" w:uiPriority="67" w:unhideWhenUsed="0"/>
+    <w:lsdException w:name="Medium Grid 2 Accent 1" w:semiHidden="0" w:uiPriority="68" w:unhideWhenUsed="0"/>
+    <w:lsdException w:name="Medium Grid 3 Accent 1" w:semiHidden="0" w:uiPriority="69" w:unhideWhenUsed="0"/>
+    <w:lsdException w:name="Dark List Accent 1" w:semiHidden="0" w:uiPriority="70" w:unhideWhenUsed="0"/>
+    <w:lsdException w:name="Colorful Shading Accent 1" w:semiHidden="0" w:uiPriority="71" w:unhideWhenUsed="0"/>
+    <w:lsdException w:name="Colorful List Accent 1" w:semiHidden="0" w:uiPriority="72" w:unhideWhenUsed="0"/>
+    <w:lsdException w:name="Colorful Grid Accent 1" w:semiHidden="0" w:uiPriority="73" w:unhideWhenUsed="0"/>
+    <w:lsdException w:name="Light Shading Accent 2" w:semiHidden="0" w:uiPriority="60" w:unhideWhenUsed="0"/>
+    <w:lsdException w:name="Light List Accent 2" w:semiHidden="0" w:uiPriority="61" w:unhideWhenUsed="0"/>
+    <w:lsdException w:name="Light Grid Accent 2" w:semiHidden="0" w:uiPriority="62" w:unhideWhenUsed="0"/>
+    <w:lsdException w:name="Medium Shading 1 Accent 2" w:semiHidden="0" w:uiPriority="63" w:unhideWhenUsed="0"/>
+    <w:lsdException w:name="Medium Shading 2 Accent 2" w:semiHidden="0" w:uiPriority="64" w:unhideWhenUsed="0"/>
+    <w:lsdException w:name="Medium List 1 Accent 2" w:semiHidden="0" w:uiPriority="65" w:unhideWhenUsed="0"/>
+    <w:lsdException w:name="Medium List 2 Accent 2" w:semiHidden="0" w:uiPriority="66" w:unhideWhenUsed="0"/>
+    <w:lsdException w:name="Medium Grid 1 Accent 2" w:semiHidden="0" w:uiPriority="67" w:unhideWhenUsed="0"/>
+    <w:lsdException w:name="Medium Grid 2 Accent 2" w:semiHidden="0" w:uiPriority="68" w:unhideWhenUsed="0"/>
+    <w:lsdException w:name="Medium Grid 3 Accent 2" w:semiHidden="0" w:uiPriority="69" w:unhideWhenUsed="0"/>
+    <w:lsdException w:name="Dark List Accent 2" w:semiHidden="0" w:uiPriority="70" w:unhideWhenUsed="0"/>
+    <w:lsdException w:name="Colorful Shading Accent 2" w:semiHidden="0" w:uiPriority="71" w:unhideWhenUsed="0"/>
+    <w:lsdException w:name="Colorful List Accent 2" w:semiHidden="0" w:uiPriority="72" w:unhideWhenUsed="0"/>
+    <w:lsdException w:name="Colorful Grid Accent 2" w:semiHidden="0" w:uiPriority="73" w:unhideWhenUsed="0"/>
+    <w:lsdException w:name="Light Shading Accent 3" w:semiHidden="0" w:uiPriority="60" w:unhideWhenUsed="0"/>
+    <w:lsdException w:name="Light List Accent 3" w:semiHidden="0" w:uiPriority="61" w:unhideWhenUsed="0"/>
+    <w:lsdException w:name="Light Grid Accent 3" w:semiHidden="0" w:uiPriority="62" w:unhideWhenUsed="0"/>
+    <w:lsdException w:name="Medium Shading 1 Accent 3" w:semiHidden="0" w:uiPriority="63" w:unhideWhenUsed="0"/>
+    <w:lsdException w:name="Medium Shading 2 Accent 3" w:semiHidden="0" w:uiPriority="64" w:unhideWhenUsed="0"/>
+    <w:lsdException w:name="Medium List 1 Accent 3" w:semiHidden="0" w:uiPriority="65" w:unhideWhenUsed="0"/>
+    <w:lsdException w:name="Medium List 2 Accent 3" w:semiHidden="0" w:uiPriority="66" w:unhideWhenUsed="0"/>
+    <w:lsdException w:name="Medium Grid 1 Accent 3" w:semiHidden="0" w:uiPriority="67" w:unhideWhenUsed="0"/>
+    <w:lsdException w:name="Medium Grid 2 Accent 3" w:semiHidden="0" w:uiPriority="68" w:unhideWhenUsed="0"/>
+    <w:lsdException w:name="Medium Grid 3 Accent 3" w:semiHidden="0" w:uiPriority="69" w:unhideWhenUsed="0"/>
+    <w:lsdException w:name="Dark List Accent 3" w:semiHidden="0" w:uiPriority="70" w:unhideWhenUsed="0"/>
+    <w:lsdException w:name="Colorful Shading Accent 3" w:semiHidden="0" w:uiPriority="71" w:unhideWhenUsed="0"/>
+    <w:lsdException w:name="Colorful List Accent 3" w:semiHidden="0" w:uiPriority="72" w:unhideWhenUsed="0"/>
+    <w:lsdException w:name="Colorful Grid Accent 3" w:semiHidden="0" w:uiPriority="73" w:unhideWhenUsed="0"/>
+    <w:lsdException w:name="Light Shading Accent 4" w:semiHidden="0" w:uiPriority="60" w:unhideWhenUsed="0"/>
+    <w:lsdException w:name="Light List Accent 4" w:semiHidden="0" w:uiPriority="61" w:unhideWhenUsed="0"/>
+    <w:lsdException w:name="Light Grid Accent 4" w:semiHidden="0" w:uiPriority="62" w:unhideWhenUsed="0"/>
+    <w:lsdException w:name="Medium Shading 1 Accent 4" w:semiHidden="0" w:uiPriority="63" w:unhideWhenUsed="0"/>
+    <w:lsdException w:name="Medium Shading 2 Accent 4" w:semiHidden="0" w:uiPriority="64" w:unhideWhenUsed="0"/>
+    <w:lsdException w:name="Medium List 1 Accent 4" w:semiHidden="0" w:uiPriority="65" w:unhideWhenUsed="0"/>
+    <w:lsdException w:name="Medium List 2 Accent 4" w:semiHidden="0" w:uiPriority="66" w:unhideWhenUsed="0"/>
+    <w:lsdException w:name="Medium Grid 1 Accent 4" w:semiHidden="0" w:uiPriority="67" w:unhideWhenUsed="0"/>
+    <w:lsdException w:name="Medium Grid 2 Accent 4" w:semiHidden="0" w:uiPriority="68" w:unhideWhenUsed="0"/>
+    <w:lsdException w:name="Medium Grid 3 Accent 4" w:semiHidden="0" w:uiPriority="69" w:unhideWhenUsed="0"/>
+    <w:lsdException w:name="Dark List Accent 4" w:semiHidden="0" w:uiPriority="70" w:unhideWhenUsed="0"/>
+    <w:lsdException w:name="Colorful Shading Accent 4" w:semiHidden="0" w:uiPriority="71" w:unhideWhenUsed="0"/>
+    <w:lsdException w:name="Colorful List Accent 4" w:semiHidden="0" w:uiPriority="72" w:unhideWhenUsed="0"/>
+    <w:lsdException w:name="Colorful Grid Accent 4" w:semiHidden="0" w:uiPriority="73" w:unhideWhenUsed="0"/>
+    <w:lsdException w:name="Light Shading Accent 5" w:semiHidden="0" w:uiPriority="60" w:unhideWhenUsed="0"/>
+    <w:lsdException w:name="Light List Accent 5" w:semiHidden="0" w:uiPriority="61" w:unhideWhenUsed="0"/>
+    <w:lsdException w:name="Light Grid Accent 5" w:semiHidden="0" w:uiPriority="62" w:unhideWhenUsed="0"/>
+    <w:lsdException w:name="Medium Shading 1 Accent 5" w:semiHidden="0" w:uiPriority="63" w:unhideWhenUsed="0"/>
+    <w:lsdException w:name="Medium Shading 2 Accent 5" w:semiHidden="0" w:uiPriority="64" w:unhideWhenUsed="0"/>
+    <w:lsdException w:name="Medium List 1 Accent 5" w:semiHidden="0" w:uiPriority="65" w:unhideWhenUsed="0"/>
+    <w:lsdException w:name="Medium List 2 Accent 5" w:semiHidden="0" w:uiPriority="66" w:unhideWhenUsed="0"/>
+    <w:lsdException w:name="Medium Grid 1 Accent 5" w:semiHidden="0" w:uiPriority="67" w:unhideWhenUsed="0"/>
+    <w:lsdException w:name="Medium Grid 2 Accent 5" w:semiHidden="0" w:uiPriority="68" w:unhideWhenUsed="0"/>
+    <w:lsdException w:name="Medium Grid 3 Accent 5" w:semiHidden="0" w:uiPriority="69" w:unhideWhenUsed="0"/>
+    <w:lsdException w:name="Dark List Accent 5" w:semiHidden="0" w:uiPriority="70" w:unhideWhenUsed="0"/>
+    <w:lsdException w:name="Colorful Shading Accent 5" w:semiHidden="0" w:uiPriority="71" w:unhideWhenUsed="0"/>
+    <w:lsdException w:name="Colorful List Accent 5" w:semiHidden="0" w:uiPriority="72" w:unhideWhenUsed="0"/>
+    <w:lsdException w:name="Colorful Grid Accent 5" w:semiHidden="0" w:uiPriority="73" w:unhideWhenUsed="0"/>
+    <w:lsdException w:name="Light Shading Accent 6" w:semiHidden="0" w:uiPriority="60" w:unhideWhenUsed="0"/>
+    <w:lsdException w:name="Light List Accent 6" w:semiHidden="0" w:uiPriority="61" w:unhideWhenUsed="0"/>
+    <w:lsdException w:name="Light Grid Accent 6" w:semiHidden="0" w:uiPriority="62" w:unhideWhenUsed="0"/>
+    <w:lsdException w:name="Medium Shading 1 Accent 6" w:semiHidden="0" w:uiPriority="63" w:unhideWhenUsed="0"/>
+    <w:lsdException w:name="Medium Shading 2 Accent 6" w:semiHidden="0" w:uiPriority="64" w:unhideWhenUsed="0"/>
+    <w:lsdException w:name="Medium List 1 Accent 6" w:semiHidden="0" w:uiPriority="65" w:unhideWhenUsed="0"/>
+    <w:lsdException w:name="Medium List 2 Accent 6" w:semiHidden="0" w:uiPriority="66" w:unhideWhenUsed="0"/>
+    <w:lsdException w:name="Medium Grid 1 Accent 6" w:semiHidden="0" w:uiPriority="67" w:unhideWhenUsed="0"/>
+    <w:lsdException w:name="Medium Grid 2 Accent 6" w:semiHidden="0" w:uiPriority="68" w:unhideWhenUsed="0"/>
+    <w:lsdException w:name="Medium Grid 3 Accent 6" w:semiHidden="0" w:uiPriority="69" w:unhideWhenUsed="0"/>
+    <w:lsdException w:name="Dark List Accent 6" w:semiHidden="0" w:uiPriority="70" w:unhideWhenUsed="0"/>
+    <w:lsdException w:name="Colorful Shading Accent 6" w:semiHidden="0" w:uiPriority="71" w:unhideWhenUsed="0"/>
+    <w:lsdException w:name="Colorful List Accent 6" w:semiHidden="0" w:uiPriority="72" w:unhideWhenUsed="0"/>
+    <w:lsdException w:name="Colorful Grid Accent 6" w:semiHidden="0" w:uiPriority="73" w:unhideWhenUsed="0"/>
+    <w:lsdException w:name="Subtle Emphasis" w:semiHidden="0" w:uiPriority="19" w:unhideWhenUsed="0" w:qFormat="1"/>
+    <w:lsdException w:name="Intense Emphasis" w:semiHidden="0" w:uiPriority="21" w:unhideWhenUsed="0" w:qFormat="1"/>
+    <w:lsdException w:name="Subtle Reference" w:semiHidden="0" w:uiPriority="31" w:unhideWhenUsed="0" w:qFormat="1"/>
+    <w:lsdException w:name="Intense Reference" w:semiHidden="0" w:uiPriority="32" w:unhideWhenUsed="0" w:qFormat="1"/>
+    <w:lsdException w:name="Book Title" w:semiHidden="0" w:uiPriority="33" w:unhideWhenUsed="0" w:qFormat="1"/>
+    <w:lsdException w:name="Bibliography" w:uiPriority="37"/>
+    <w:lsdException w:name="TOC Heading" w:uiPriority="39" w:qFormat="1"/>
+  </w:latentStyles>
+  <w:style w:type="paragraph" w:default="1" w:styleId="Normal">
+    <w:name w:val="Normal"/>
+    <w:qFormat/>
+  </w:style>
+  <w:style w:type="character" w:default="1" w:styleId="DefaultParagraphFont">
+    <w:name w:val="Default Paragraph Font"/>
+    <w:uiPriority w:val="1"/>
+    <w:semiHidden/>
+    <w:unhideWhenUsed/>
+  </w:style>
+  <w:style w:type="table" w:default="1" w:styleId="TableNormal">
+    <w:name w:val="Normal Table"/>
+    <w:uiPriority w:val="99"/>
+    <w:semiHidden/>
+    <w:unhideWhenUsed/>
+    <w:tblPr>
+      <w:tblInd w:w="0" w:type="dxa"/>
+      <w:tblCellMar>
+        <w:top w:w="0" w:type="dxa"/>
+        <w:left w:w="108" w:type="dxa"/>
+        <w:bottom w:w="0" w:type="dxa"/>
+        <w:right w:w="108" w:type="dxa"/>
+      </w:tblCellMar>
+    </w:tblPr>
+  </w:style>
+  <w:style w:type="numbering" w:default="1" w:styleId="NoList">
+    <w:name w:val="No List"/>
+    <w:uiPriority w:val="99"/>
+    <w:semiHidden/>
+    <w:unhideWhenUsed/>
+  </w:style>
+  <w:style w:type="character" w:styleId="PlaceholderText">
+    <w:name w:val="Placeholder Text"/>
+    <w:basedOn w:val="DefaultParagraphFont"/>
+    <w:uiPriority w:val="99"/>
+    <w:semiHidden/>
+    <w:rsid w:val="003737DF"/>
+    <w:rPr>
+      <w:color w:val="808080"/>
+    </w:rPr>
+  </w:style>
+</w:styles>
+</file>
+
+<file path=word/glossary/webSettings.xml><?xml version="1.0" encoding="utf-8"?>
+<w:webSettings xmlns:mc="http://schemas.openxmlformats.org/markup-compatibility/2006" xmlns:r="http://schemas.openxmlformats.org/officeDocument/2006/relationships" xmlns:w="http://schemas.openxmlformats.org/wordprocessingml/2006/main" xmlns:w14="http://schemas.microsoft.com/office/word/2010/wordml" mc:Ignorable="w14">
+  <w:optimizeForBrowser/>
+  <w:allowPNG/>
+</w:webSettings>
 </file>
 
 <file path=word/theme/theme1.xml><?xml version="1.0" encoding="utf-8"?>

</xml_diff>

<commit_message>
Hilbert Dilbert miau miau miau
</commit_message>
<xml_diff>
--- a/Game theory for dummies.docx
+++ b/Game theory for dummies.docx
@@ -23,9 +23,13 @@
           <w:showingPlcHdr/>
           <w:equation/>
         </w:sdtPr>
+        <w:sdtEndPr/>
         <w:sdtContent>
           <m:oMath>
             <m:r>
+              <m:rPr>
+                <m:sty m:val="p"/>
+              </m:rPr>
               <w:rPr>
                 <w:rStyle w:val="PlaceholderText"/>
                 <w:rFonts w:ascii="Cambria Math" w:hAnsi="Cambria Math"/>
@@ -42,8 +46,6 @@
         </w:rPr>
         <w:t>Game theory for dummies</w:t>
       </w:r>
-      <w:bookmarkStart w:id="0" w:name="_GoBack"/>
-      <w:bookmarkEnd w:id="0"/>
     </w:p>
     <w:p>
       <w:pPr>
@@ -223,6 +225,11 @@
     <w:p>
       <w:pPr>
         <w:rPr>
+          <w:rFonts w:ascii="Arial" w:hAnsi="Arial" w:cs="Arial"/>
+          <w:color w:val="000000"/>
+          <w:sz w:val="20"/>
+          <w:szCs w:val="20"/>
+          <w:shd w:val="clear" w:color="auto" w:fill="FFFFFF"/>
           <w:lang w:val="en-US"/>
         </w:rPr>
       </w:pPr>
@@ -588,7 +595,82 @@
           <w:shd w:val="clear" w:color="auto" w:fill="FFFFFF"/>
           <w:lang w:val="en-US"/>
         </w:rPr>
-        <w:t xml:space="preserve"> - Wiki</w:t>
+        <w:t xml:space="preserve"> </w:t>
+      </w:r>
+      <w:r>
+        <w:rPr>
+          <w:rFonts w:ascii="Arial" w:hAnsi="Arial" w:cs="Arial"/>
+          <w:color w:val="000000"/>
+          <w:sz w:val="20"/>
+          <w:szCs w:val="20"/>
+          <w:shd w:val="clear" w:color="auto" w:fill="FFFFFF"/>
+          <w:lang w:val="en-US"/>
+        </w:rPr>
+        <w:t>–</w:t>
+      </w:r>
+      <w:r>
+        <w:rPr>
+          <w:rFonts w:ascii="Arial" w:hAnsi="Arial" w:cs="Arial"/>
+          <w:color w:val="000000"/>
+          <w:sz w:val="20"/>
+          <w:szCs w:val="20"/>
+          <w:shd w:val="clear" w:color="auto" w:fill="FFFFFF"/>
+          <w:lang w:val="en-US"/>
+        </w:rPr>
+        <w:t xml:space="preserve"> Wiki</w:t>
+      </w:r>
+    </w:p>
+    <w:p>
+      <w:pPr>
+        <w:rPr>
+          <w:lang w:val="en-US"/>
+        </w:rPr>
+      </w:pPr>
+      <w:r>
+        <w:rPr>
+          <w:lang w:val="en-US"/>
+        </w:rPr>
+        <w:t>[Hello, nice to meet you!]</w:t>
+      </w:r>
+    </w:p>
+    <w:p>
+      <w:pPr>
+        <w:rPr>
+          <w:lang w:val="en-US"/>
+        </w:rPr>
+      </w:pPr>
+      <w:bookmarkStart w:id="0" w:name="_GoBack"/>
+      <w:r>
+        <w:rPr>
+          <w:lang w:val="en-US"/>
+        </w:rPr>
+        <w:t>I'm a full-time silly pirate, part-time CS student. I'm guilty about finding (almost) everything fascinating.</w:t>
+      </w:r>
+    </w:p>
+    <w:bookmarkEnd w:id="0"/>
+    <w:p>
+      <w:pPr>
+        <w:rPr>
+          <w:lang w:val="en-US"/>
+        </w:rPr>
+      </w:pPr>
+      <w:r>
+        <w:rPr>
+          <w:lang w:val="en-US"/>
+        </w:rPr>
+        <w:t xml:space="preserve">I'm a picky gamer who likes quantum computing, game development, history. I'm also passionate about </w:t>
+      </w:r>
+      <w:r>
+        <w:rPr>
+          <w:lang w:val="en-US"/>
+        </w:rPr>
+        <w:t>entrepreneurship</w:t>
+      </w:r>
+      <w:r>
+        <w:rPr>
+          <w:lang w:val="en-US"/>
+        </w:rPr>
+        <w:t xml:space="preserve">. </w:t>
       </w:r>
     </w:p>
     <w:sectPr>
@@ -1148,8 +1230,9 @@
     <w:panose1 w:val="020B0604030504040204"/>
     <w:charset w:val="00"/>
     <w:family w:val="swiss"/>
+    <w:notTrueType/>
     <w:pitch w:val="variable"/>
-    <w:sig w:usb0="E1002EFF" w:usb1="C000605B" w:usb2="00000029" w:usb3="00000000" w:csb0="000101FF" w:csb1="00000000"/>
+    <w:sig w:usb0="00000003" w:usb1="00000000" w:usb2="00000000" w:usb3="00000000" w:csb0="00000001" w:csb1="00000000"/>
   </w:font>
   <w:font w:name="Cambria Math">
     <w:panose1 w:val="02040503050406030204"/>
@@ -1190,7 +1273,9 @@
   </w:compat>
   <w:rsids>
     <w:rsidRoot w:val="003737DF"/>
+    <w:rsid w:val="001C1DB5"/>
     <w:rsid w:val="003737DF"/>
+    <w:rsid w:val="008F5D86"/>
     <w:rsid w:val="00F017AE"/>
   </w:rsids>
   <m:mathPr>

</xml_diff>